<commit_message>
all author guideline files finished
</commit_message>
<xml_diff>
--- a/analysis/analysis_dictionary.docx
+++ b/analysis/analysis_dictionary.docx
@@ -8361,7 +8361,7 @@
         <w:t xml:space="preserve"> </w:t>
       </w:r>
       <w:r>
-        <w:t xml:space="preserve">means that the latitude was not recorded in this dataset because the find spot was not specific enough (e.g., a whole province)</w:t>
+        <w:t xml:space="preserve">means that the latitude was not recorded in this dataset because the find spot was not specific enough (e.g., a whole province). Source of latitude was Trismegistos (https://www.trismegistos.org/geo/) or Pleiades (https://pleiades.stoa.org/), and if neither available, Google Maps (https://www.google.com/maps). All were subject to being edited for higher precision by the author, however.</w:t>
       </w:r>
     </w:p>
     <w:p>
@@ -8450,7 +8450,7 @@
         <w:t xml:space="preserve"> </w:t>
       </w:r>
       <w:r>
-        <w:t xml:space="preserve">means that the longitude was not recorded in this dataset because the find spot was not specific enough (e.g., a whole province)</w:t>
+        <w:t xml:space="preserve">means that the longitude was not recorded in this dataset because the find spot was not specific enough (e.g., a whole province). Source of longitude was Trismegistos (https://www.trismegistos.org/geo/) or Pleiades (https://pleiades.stoa.org/), and if neither available, Google Maps (https://www.google.com/maps). All were subject to being edited for higher precision by the author, however.</w:t>
       </w:r>
     </w:p>
     <w:p>
@@ -9025,7 +9025,7 @@
     </w:lvl>
   </w:abstractNum>
   <w:abstractNum w:abstractNumId="990">
-    <w:nsid w:val="88221d18"/>
+    <w:nsid w:val="deee74d8"/>
     <w:multiLevelType w:val="multilevel"/>
     <w:lvl w:ilvl="0">
       <w:numFmt w:val="bullet"/>
@@ -9106,7 +9106,7 @@
     </w:lvl>
   </w:abstractNum>
   <w:abstractNum w:abstractNumId="991">
-    <w:nsid w:val="218c50a2"/>
+    <w:nsid w:val="8294ba35"/>
     <w:multiLevelType w:val="multilevel"/>
     <w:lvl w:ilvl="0">
       <w:numFmt w:val="bullet"/>
@@ -9187,7 +9187,7 @@
     </w:lvl>
   </w:abstractNum>
   <w:abstractNum w:abstractNumId="99411">
-    <w:nsid w:val="600fabf6"/>
+    <w:nsid w:val="2637f8d7"/>
     <w:multiLevelType w:val="multilevel"/>
     <w:lvl w:ilvl="0">
       <w:start w:val="1"/>
@@ -9275,7 +9275,7 @@
     </w:lvl>
   </w:abstractNum>
   <w:abstractNum w:abstractNumId="99412">
-    <w:nsid w:val="bb98dc67"/>
+    <w:nsid w:val="63abcd51"/>
     <w:multiLevelType w:val="multilevel"/>
     <w:lvl w:ilvl="0">
       <w:start w:val="2"/>
@@ -9363,7 +9363,7 @@
     </w:lvl>
   </w:abstractNum>
   <w:abstractNum w:abstractNumId="99413">
-    <w:nsid w:val="5d90dab8"/>
+    <w:nsid w:val="9d641472"/>
     <w:multiLevelType w:val="multilevel"/>
     <w:lvl w:ilvl="0">
       <w:start w:val="3"/>
@@ -9451,7 +9451,7 @@
     </w:lvl>
   </w:abstractNum>
   <w:abstractNum w:abstractNumId="99414">
-    <w:nsid w:val="14c8022d"/>
+    <w:nsid w:val="f3c69547"/>
     <w:multiLevelType w:val="multilevel"/>
     <w:lvl w:ilvl="0">
       <w:start w:val="4"/>
@@ -9539,7 +9539,7 @@
     </w:lvl>
   </w:abstractNum>
   <w:abstractNum w:abstractNumId="99415">
-    <w:nsid w:val="1204507d"/>
+    <w:nsid w:val="17b83537"/>
     <w:multiLevelType w:val="multilevel"/>
     <w:lvl w:ilvl="0">
       <w:start w:val="5"/>
@@ -9627,7 +9627,7 @@
     </w:lvl>
   </w:abstractNum>
   <w:abstractNum w:abstractNumId="99416">
-    <w:nsid w:val="aaa51f09"/>
+    <w:nsid w:val="83f849b7"/>
     <w:multiLevelType w:val="multilevel"/>
     <w:lvl w:ilvl="0">
       <w:start w:val="6"/>
@@ -9715,7 +9715,7 @@
     </w:lvl>
   </w:abstractNum>
   <w:abstractNum w:abstractNumId="99417">
-    <w:nsid w:val="83d166ed"/>
+    <w:nsid w:val="340c11f6"/>
     <w:multiLevelType w:val="multilevel"/>
     <w:lvl w:ilvl="0">
       <w:start w:val="7"/>
@@ -9803,7 +9803,7 @@
     </w:lvl>
   </w:abstractNum>
   <w:abstractNum w:abstractNumId="99418">
-    <w:nsid w:val="bcfcbe95"/>
+    <w:nsid w:val="f637714b"/>
     <w:multiLevelType w:val="multilevel"/>
     <w:lvl w:ilvl="0">
       <w:start w:val="8"/>
@@ -9891,7 +9891,7 @@
     </w:lvl>
   </w:abstractNum>
   <w:abstractNum w:abstractNumId="99419">
-    <w:nsid w:val="b1a04e6b"/>
+    <w:nsid w:val="df8295df"/>
     <w:multiLevelType w:val="multilevel"/>
     <w:lvl w:ilvl="0">
       <w:start w:val="9"/>
@@ -9979,7 +9979,7 @@
     </w:lvl>
   </w:abstractNum>
   <w:abstractNum w:abstractNumId="994110">
-    <w:nsid w:val="d4ba416f"/>
+    <w:nsid w:val="5ed838f3"/>
     <w:multiLevelType w:val="multilevel"/>
     <w:lvl w:ilvl="0">
       <w:start w:val="10"/>
@@ -10067,7 +10067,7 @@
     </w:lvl>
   </w:abstractNum>
   <w:abstractNum w:abstractNumId="994111">
-    <w:nsid w:val="79945012"/>
+    <w:nsid w:val="84631c50"/>
     <w:multiLevelType w:val="multilevel"/>
     <w:lvl w:ilvl="0">
       <w:start w:val="11"/>
@@ -10155,7 +10155,7 @@
     </w:lvl>
   </w:abstractNum>
   <w:abstractNum w:abstractNumId="994112">
-    <w:nsid w:val="bab24945"/>
+    <w:nsid w:val="d9a6da0f"/>
     <w:multiLevelType w:val="multilevel"/>
     <w:lvl w:ilvl="0">
       <w:start w:val="12"/>
@@ -10243,7 +10243,7 @@
     </w:lvl>
   </w:abstractNum>
   <w:abstractNum w:abstractNumId="994113">
-    <w:nsid w:val="33b66d0d"/>
+    <w:nsid w:val="b995a97b"/>
     <w:multiLevelType w:val="multilevel"/>
     <w:lvl w:ilvl="0">
       <w:start w:val="13"/>
@@ -10331,7 +10331,7 @@
     </w:lvl>
   </w:abstractNum>
   <w:abstractNum w:abstractNumId="994114">
-    <w:nsid w:val="3d0559a9"/>
+    <w:nsid w:val="16b5504e"/>
     <w:multiLevelType w:val="multilevel"/>
     <w:lvl w:ilvl="0">
       <w:start w:val="14"/>
@@ -10419,7 +10419,7 @@
     </w:lvl>
   </w:abstractNum>
   <w:abstractNum w:abstractNumId="994115">
-    <w:nsid w:val="2179f6d5"/>
+    <w:nsid w:val="d304bbb4"/>
     <w:multiLevelType w:val="multilevel"/>
     <w:lvl w:ilvl="0">
       <w:start w:val="15"/>
@@ -10507,7 +10507,7 @@
     </w:lvl>
   </w:abstractNum>
   <w:abstractNum w:abstractNumId="994116">
-    <w:nsid w:val="c4aed606"/>
+    <w:nsid w:val="12e942a9"/>
     <w:multiLevelType w:val="multilevel"/>
     <w:lvl w:ilvl="0">
       <w:start w:val="16"/>
@@ -10595,7 +10595,7 @@
     </w:lvl>
   </w:abstractNum>
   <w:abstractNum w:abstractNumId="994117">
-    <w:nsid w:val="cc551e76"/>
+    <w:nsid w:val="c30ebc3b"/>
     <w:multiLevelType w:val="multilevel"/>
     <w:lvl w:ilvl="0">
       <w:start w:val="17"/>
@@ -10683,7 +10683,7 @@
     </w:lvl>
   </w:abstractNum>
   <w:abstractNum w:abstractNumId="994118">
-    <w:nsid w:val="bc5934ef"/>
+    <w:nsid w:val="97a2de6d"/>
     <w:multiLevelType w:val="multilevel"/>
     <w:lvl w:ilvl="0">
       <w:start w:val="18"/>
@@ -10771,7 +10771,7 @@
     </w:lvl>
   </w:abstractNum>
   <w:abstractNum w:abstractNumId="994119">
-    <w:nsid w:val="83681921"/>
+    <w:nsid w:val="3460c1ac"/>
     <w:multiLevelType w:val="multilevel"/>
     <w:lvl w:ilvl="0">
       <w:start w:val="19"/>
@@ -10859,7 +10859,7 @@
     </w:lvl>
   </w:abstractNum>
   <w:abstractNum w:abstractNumId="994120">
-    <w:nsid w:val="853b6997"/>
+    <w:nsid w:val="2a877b0b"/>
     <w:multiLevelType w:val="multilevel"/>
     <w:lvl w:ilvl="0">
       <w:start w:val="20"/>
@@ -10947,7 +10947,7 @@
     </w:lvl>
   </w:abstractNum>
   <w:abstractNum w:abstractNumId="994121">
-    <w:nsid w:val="74c71831"/>
+    <w:nsid w:val="b155fb21"/>
     <w:multiLevelType w:val="multilevel"/>
     <w:lvl w:ilvl="0">
       <w:start w:val="21"/>
@@ -11035,7 +11035,7 @@
     </w:lvl>
   </w:abstractNum>
   <w:abstractNum w:abstractNumId="994122">
-    <w:nsid w:val="f7f3f469"/>
+    <w:nsid w:val="af46ca3f"/>
     <w:multiLevelType w:val="multilevel"/>
     <w:lvl w:ilvl="0">
       <w:start w:val="22"/>
@@ -11123,7 +11123,7 @@
     </w:lvl>
   </w:abstractNum>
   <w:abstractNum w:abstractNumId="994123">
-    <w:nsid w:val="fcfe2418"/>
+    <w:nsid w:val="881268e9"/>
     <w:multiLevelType w:val="multilevel"/>
     <w:lvl w:ilvl="0">
       <w:start w:val="23"/>
@@ -11211,7 +11211,7 @@
     </w:lvl>
   </w:abstractNum>
   <w:abstractNum w:abstractNumId="994124">
-    <w:nsid w:val="61c44460"/>
+    <w:nsid w:val="498d6bc7"/>
     <w:multiLevelType w:val="multilevel"/>
     <w:lvl w:ilvl="0">
       <w:start w:val="24"/>
@@ -11299,7 +11299,7 @@
     </w:lvl>
   </w:abstractNum>
   <w:abstractNum w:abstractNumId="994125">
-    <w:nsid w:val="11c8b7df"/>
+    <w:nsid w:val="bf10c5aa"/>
     <w:multiLevelType w:val="multilevel"/>
     <w:lvl w:ilvl="0">
       <w:start w:val="25"/>
@@ -11387,7 +11387,7 @@
     </w:lvl>
   </w:abstractNum>
   <w:abstractNum w:abstractNumId="994126">
-    <w:nsid w:val="41a6e03c"/>
+    <w:nsid w:val="3db00240"/>
     <w:multiLevelType w:val="multilevel"/>
     <w:lvl w:ilvl="0">
       <w:start w:val="26"/>
@@ -11475,7 +11475,7 @@
     </w:lvl>
   </w:abstractNum>
   <w:abstractNum w:abstractNumId="994127">
-    <w:nsid w:val="d8a2e019"/>
+    <w:nsid w:val="faaaef38"/>
     <w:multiLevelType w:val="multilevel"/>
     <w:lvl w:ilvl="0">
       <w:start w:val="27"/>
@@ -11563,7 +11563,7 @@
     </w:lvl>
   </w:abstractNum>
   <w:abstractNum w:abstractNumId="994128">
-    <w:nsid w:val="3ff26819"/>
+    <w:nsid w:val="1d63c8dd"/>
     <w:multiLevelType w:val="multilevel"/>
     <w:lvl w:ilvl="0">
       <w:start w:val="28"/>

</xml_diff>